<commit_message>
upd_2_0_8 WINTER SESSION EDITION
</commit_message>
<xml_diff>
--- a/KIP/3 курс ПКС/Практика /ПравОбесп/ЗайцевН_3ПКС-116-ПР4.docx
+++ b/KIP/3 курс ПКС/Практика /ПравОбесп/ЗайцевН_3ПКС-116-ПР4.docx
@@ -89,193 +89,61 @@
         <w:spacing w:line="360" w:lineRule="auto"/>
         <w:jc w:val="center"/>
         <w:rPr>
-          <w:color w:val="000000" w:themeColor="text1"/>
-          <w:sz w:val="28"/>
-          <w:szCs w:val="28"/>
-        </w:rPr>
-      </w:pPr>
-      <w:r>
-        <w:rPr>
-          <w:color w:val="000000" w:themeColor="text1"/>
-          <w:sz w:val="28"/>
-          <w:szCs w:val="28"/>
-        </w:rPr>
-        <w:t>ПРАКТИЧЕСКАЯ РАБОТА №4</w:t>
+          <w:b/>
+          <w:color w:val="000000" w:themeColor="text1"/>
+          <w:sz w:val="28"/>
+          <w:szCs w:val="28"/>
+        </w:rPr>
+      </w:pPr>
+      <w:r>
+        <w:rPr>
+          <w:b/>
+          <w:color w:val="000000" w:themeColor="text1"/>
+          <w:sz w:val="28"/>
+          <w:szCs w:val="28"/>
+        </w:rPr>
+        <w:t>П</w:t>
+      </w:r>
+      <w:r>
+        <w:rPr>
+          <w:b/>
+          <w:color w:val="000000" w:themeColor="text1"/>
+          <w:sz w:val="28"/>
+          <w:szCs w:val="28"/>
+        </w:rPr>
+        <w:t>рактическая</w:t>
+      </w:r>
+      <w:r>
+        <w:rPr>
+          <w:b/>
+          <w:color w:val="000000" w:themeColor="text1"/>
+          <w:sz w:val="28"/>
+          <w:szCs w:val="28"/>
+        </w:rPr>
+        <w:t xml:space="preserve"> </w:t>
+      </w:r>
+      <w:r>
+        <w:rPr>
+          <w:b/>
+          <w:color w:val="000000" w:themeColor="text1"/>
+          <w:sz w:val="28"/>
+          <w:szCs w:val="28"/>
+        </w:rPr>
+        <w:t>Работа</w:t>
+      </w:r>
+      <w:r>
+        <w:rPr>
+          <w:b/>
+          <w:color w:val="000000" w:themeColor="text1"/>
+          <w:sz w:val="28"/>
+          <w:szCs w:val="28"/>
+        </w:rPr>
+        <w:t xml:space="preserve"> №4</w:t>
       </w:r>
     </w:p>
     <w:p>
       <w:pPr>
         <w:pStyle w:val="a3"/>
-        <w:spacing w:line="360" w:lineRule="auto"/>
-        <w:jc w:val="center"/>
-        <w:rPr>
-          <w:color w:val="000000" w:themeColor="text1"/>
-          <w:sz w:val="28"/>
-          <w:szCs w:val="28"/>
-        </w:rPr>
-      </w:pPr>
-      <w:r>
-        <w:rPr>
-          <w:b/>
-          <w:color w:val="000000" w:themeColor="text1"/>
-          <w:sz w:val="28"/>
-          <w:szCs w:val="28"/>
-        </w:rPr>
-        <w:t>Тема: «Ознакомление со структурой и полномочиями органов Федеральной службы безопасности Российской Федерации»</w:t>
-      </w:r>
-      <w:r>
-        <w:rPr>
-          <w:color w:val="000000" w:themeColor="text1"/>
-          <w:sz w:val="28"/>
-          <w:szCs w:val="28"/>
-        </w:rPr>
-        <w:t>.</w:t>
-      </w:r>
-    </w:p>
-    <w:p>
-      <w:pPr>
-        <w:pStyle w:val="a3"/>
-        <w:spacing w:line="360" w:lineRule="auto"/>
-        <w:jc w:val="center"/>
-        <w:rPr>
-          <w:b/>
-          <w:color w:val="000000" w:themeColor="text1"/>
-          <w:sz w:val="28"/>
-          <w:szCs w:val="28"/>
-        </w:rPr>
-      </w:pPr>
-    </w:p>
-    <w:p>
-      <w:pPr>
-        <w:pStyle w:val="a3"/>
-        <w:spacing w:line="360" w:lineRule="auto"/>
-        <w:jc w:val="center"/>
-        <w:rPr>
-          <w:b/>
-          <w:color w:val="000000" w:themeColor="text1"/>
-          <w:sz w:val="28"/>
-          <w:szCs w:val="28"/>
-        </w:rPr>
-      </w:pPr>
-    </w:p>
-    <w:p>
-      <w:pPr>
-        <w:pStyle w:val="a3"/>
-        <w:spacing w:line="360" w:lineRule="auto"/>
-        <w:jc w:val="center"/>
-        <w:rPr>
-          <w:b/>
-          <w:color w:val="000000" w:themeColor="text1"/>
-          <w:sz w:val="28"/>
-          <w:szCs w:val="28"/>
-        </w:rPr>
-      </w:pPr>
-    </w:p>
-    <w:p>
-      <w:pPr>
-        <w:pStyle w:val="a3"/>
-        <w:spacing w:line="360" w:lineRule="auto"/>
-        <w:jc w:val="center"/>
-        <w:rPr>
-          <w:b/>
-          <w:color w:val="000000" w:themeColor="text1"/>
-          <w:sz w:val="28"/>
-          <w:szCs w:val="28"/>
-        </w:rPr>
-      </w:pPr>
-    </w:p>
-    <w:p>
-      <w:pPr>
-        <w:spacing w:line="360" w:lineRule="auto"/>
-        <w:jc w:val="center"/>
-        <w:rPr>
-          <w:color w:val="000000" w:themeColor="text1"/>
-          <w:sz w:val="28"/>
-          <w:szCs w:val="28"/>
-        </w:rPr>
-      </w:pPr>
-    </w:p>
-    <w:p>
-      <w:pPr>
-        <w:spacing w:line="360" w:lineRule="auto"/>
-        <w:jc w:val="right"/>
-        <w:rPr>
-          <w:color w:val="000000" w:themeColor="text1"/>
-          <w:sz w:val="28"/>
-          <w:szCs w:val="28"/>
-        </w:rPr>
-      </w:pPr>
-      <w:r>
-        <w:rPr>
-          <w:color w:val="000000" w:themeColor="text1"/>
-          <w:sz w:val="28"/>
-          <w:szCs w:val="28"/>
-        </w:rPr>
-        <w:t>Выполнил студент</w:t>
-      </w:r>
-    </w:p>
-    <w:p>
-      <w:pPr>
-        <w:spacing w:line="360" w:lineRule="auto"/>
-        <w:jc w:val="right"/>
-        <w:rPr>
-          <w:color w:val="000000" w:themeColor="text1"/>
-          <w:sz w:val="28"/>
-          <w:szCs w:val="28"/>
-        </w:rPr>
-      </w:pPr>
-      <w:r>
-        <w:rPr>
-          <w:color w:val="000000" w:themeColor="text1"/>
-          <w:sz w:val="28"/>
-          <w:szCs w:val="28"/>
-        </w:rPr>
-        <w:t>Группы 3ПКС-116</w:t>
-      </w:r>
-    </w:p>
-    <w:p>
-      <w:pPr>
-        <w:spacing w:line="360" w:lineRule="auto"/>
-        <w:jc w:val="right"/>
-        <w:rPr>
-          <w:color w:val="000000" w:themeColor="text1"/>
-          <w:sz w:val="28"/>
-          <w:szCs w:val="28"/>
-        </w:rPr>
-      </w:pPr>
-      <w:r>
-        <w:rPr>
-          <w:color w:val="000000" w:themeColor="text1"/>
-          <w:sz w:val="28"/>
-          <w:szCs w:val="28"/>
-        </w:rPr>
-        <w:t>Зайцев Н.В.</w:t>
-      </w:r>
-    </w:p>
-    <w:p>
-      <w:pPr>
-        <w:spacing w:line="360" w:lineRule="auto"/>
-        <w:jc w:val="center"/>
-        <w:rPr>
-          <w:color w:val="000000" w:themeColor="text1"/>
-          <w:sz w:val="28"/>
-          <w:szCs w:val="28"/>
-        </w:rPr>
-      </w:pPr>
-    </w:p>
-    <w:p>
-      <w:pPr>
-        <w:spacing w:line="360" w:lineRule="auto"/>
-        <w:jc w:val="center"/>
-        <w:rPr>
-          <w:color w:val="000000" w:themeColor="text1"/>
-          <w:sz w:val="28"/>
-          <w:szCs w:val="28"/>
-        </w:rPr>
-      </w:pPr>
-    </w:p>
-    <w:p>
-      <w:pPr>
         <w:spacing w:line="360" w:lineRule="auto"/>
         <w:jc w:val="center"/>
         <w:rPr>
@@ -286,6 +154,176 @@
       </w:pPr>
       <w:bookmarkStart w:id="0" w:name="_GoBack"/>
       <w:bookmarkEnd w:id="0"/>
+      <w:r>
+        <w:rPr>
+          <w:b/>
+          <w:color w:val="000000" w:themeColor="text1"/>
+          <w:sz w:val="28"/>
+          <w:szCs w:val="28"/>
+        </w:rPr>
+        <w:t xml:space="preserve"> «Ознакомление со структурой и полномочиями органов Федеральной службы безопасности Российской Федерации»</w:t>
+      </w:r>
+      <w:r>
+        <w:rPr>
+          <w:color w:val="000000" w:themeColor="text1"/>
+          <w:sz w:val="28"/>
+          <w:szCs w:val="28"/>
+        </w:rPr>
+        <w:t>.</w:t>
+      </w:r>
+    </w:p>
+    <w:p>
+      <w:pPr>
+        <w:pStyle w:val="a3"/>
+        <w:spacing w:line="360" w:lineRule="auto"/>
+        <w:jc w:val="center"/>
+        <w:rPr>
+          <w:b/>
+          <w:color w:val="000000" w:themeColor="text1"/>
+          <w:sz w:val="28"/>
+          <w:szCs w:val="28"/>
+        </w:rPr>
+      </w:pPr>
+    </w:p>
+    <w:p>
+      <w:pPr>
+        <w:pStyle w:val="a3"/>
+        <w:spacing w:line="360" w:lineRule="auto"/>
+        <w:jc w:val="center"/>
+        <w:rPr>
+          <w:b/>
+          <w:color w:val="000000" w:themeColor="text1"/>
+          <w:sz w:val="28"/>
+          <w:szCs w:val="28"/>
+        </w:rPr>
+      </w:pPr>
+    </w:p>
+    <w:p>
+      <w:pPr>
+        <w:pStyle w:val="a3"/>
+        <w:spacing w:line="360" w:lineRule="auto"/>
+        <w:jc w:val="center"/>
+        <w:rPr>
+          <w:b/>
+          <w:color w:val="000000" w:themeColor="text1"/>
+          <w:sz w:val="28"/>
+          <w:szCs w:val="28"/>
+        </w:rPr>
+      </w:pPr>
+    </w:p>
+    <w:p>
+      <w:pPr>
+        <w:pStyle w:val="a3"/>
+        <w:spacing w:line="360" w:lineRule="auto"/>
+        <w:jc w:val="center"/>
+        <w:rPr>
+          <w:b/>
+          <w:color w:val="000000" w:themeColor="text1"/>
+          <w:sz w:val="28"/>
+          <w:szCs w:val="28"/>
+        </w:rPr>
+      </w:pPr>
+    </w:p>
+    <w:p>
+      <w:pPr>
+        <w:spacing w:line="360" w:lineRule="auto"/>
+        <w:jc w:val="center"/>
+        <w:rPr>
+          <w:color w:val="000000" w:themeColor="text1"/>
+          <w:sz w:val="28"/>
+          <w:szCs w:val="28"/>
+        </w:rPr>
+      </w:pPr>
+    </w:p>
+    <w:p>
+      <w:pPr>
+        <w:spacing w:line="360" w:lineRule="auto"/>
+        <w:jc w:val="right"/>
+        <w:rPr>
+          <w:color w:val="000000" w:themeColor="text1"/>
+          <w:sz w:val="28"/>
+          <w:szCs w:val="28"/>
+        </w:rPr>
+      </w:pPr>
+      <w:r>
+        <w:rPr>
+          <w:color w:val="000000" w:themeColor="text1"/>
+          <w:sz w:val="28"/>
+          <w:szCs w:val="28"/>
+        </w:rPr>
+        <w:t>Выполнил студент</w:t>
+      </w:r>
+    </w:p>
+    <w:p>
+      <w:pPr>
+        <w:spacing w:line="360" w:lineRule="auto"/>
+        <w:jc w:val="right"/>
+        <w:rPr>
+          <w:color w:val="000000" w:themeColor="text1"/>
+          <w:sz w:val="28"/>
+          <w:szCs w:val="28"/>
+        </w:rPr>
+      </w:pPr>
+      <w:r>
+        <w:rPr>
+          <w:color w:val="000000" w:themeColor="text1"/>
+          <w:sz w:val="28"/>
+          <w:szCs w:val="28"/>
+        </w:rPr>
+        <w:t>Группы 3ПКС-116</w:t>
+      </w:r>
+    </w:p>
+    <w:p>
+      <w:pPr>
+        <w:spacing w:line="360" w:lineRule="auto"/>
+        <w:jc w:val="right"/>
+        <w:rPr>
+          <w:color w:val="000000" w:themeColor="text1"/>
+          <w:sz w:val="28"/>
+          <w:szCs w:val="28"/>
+        </w:rPr>
+      </w:pPr>
+      <w:r>
+        <w:rPr>
+          <w:color w:val="000000" w:themeColor="text1"/>
+          <w:sz w:val="28"/>
+          <w:szCs w:val="28"/>
+        </w:rPr>
+        <w:t>Зайцев Н.В.</w:t>
+      </w:r>
+    </w:p>
+    <w:p>
+      <w:pPr>
+        <w:spacing w:line="360" w:lineRule="auto"/>
+        <w:jc w:val="center"/>
+        <w:rPr>
+          <w:color w:val="000000" w:themeColor="text1"/>
+          <w:sz w:val="28"/>
+          <w:szCs w:val="28"/>
+        </w:rPr>
+      </w:pPr>
+    </w:p>
+    <w:p>
+      <w:pPr>
+        <w:spacing w:line="360" w:lineRule="auto"/>
+        <w:jc w:val="center"/>
+        <w:rPr>
+          <w:color w:val="000000" w:themeColor="text1"/>
+          <w:sz w:val="28"/>
+          <w:szCs w:val="28"/>
+        </w:rPr>
+      </w:pPr>
+    </w:p>
+    <w:p>
+      <w:pPr>
+        <w:spacing w:line="360" w:lineRule="auto"/>
+        <w:jc w:val="center"/>
+        <w:rPr>
+          <w:color w:val="000000" w:themeColor="text1"/>
+          <w:sz w:val="28"/>
+          <w:szCs w:val="28"/>
+        </w:rPr>
+      </w:pPr>
     </w:p>
     <w:p>
       <w:pPr>

</xml_diff>